<commit_message>
Add normalization of assets metadata
</commit_message>
<xml_diff>
--- a/metadata_extraction.docx
+++ b/metadata_extraction.docx
@@ -85,6 +85,13 @@
                 <w:sz w:val="18"/>
                 <w:szCs w:val="18"/>
               </w:rPr>
+              <w:t xml:space="preserve"> </w:t>
+            </w:r>
+            <w:r>
+              <w:rPr>
+                <w:sz w:val="18"/>
+                <w:szCs w:val="18"/>
+              </w:rPr>
               <w:t>#</w:t>
             </w:r>
             <w:r>
@@ -99,7 +106,7 @@
                 <w:sz w:val="18"/>
                 <w:szCs w:val="18"/>
               </w:rPr>
-              <w:t>Location</w:t>
+              <w:t>Source</w:t>
             </w:r>
           </w:p>
         </w:tc>
@@ -292,6 +299,13 @@
                 <w:sz w:val="18"/>
                 <w:szCs w:val="18"/>
               </w:rPr>
+              <w:t xml:space="preserve"> </w:t>
+            </w:r>
+            <w:r>
+              <w:rPr>
+                <w:sz w:val="18"/>
+                <w:szCs w:val="18"/>
+              </w:rPr>
               <w:t>#</w:t>
             </w:r>
             <w:r>
@@ -307,6 +321,13 @@
                 <w:szCs w:val="18"/>
               </w:rPr>
               <w:t>Author</w:t>
+            </w:r>
+            <w:r>
+              <w:rPr>
+                <w:sz w:val="18"/>
+                <w:szCs w:val="18"/>
+              </w:rPr>
+              <w:t xml:space="preserve"> </w:t>
             </w:r>
           </w:p>
         </w:tc>
@@ -364,7 +385,7 @@
                 <w:sz w:val="18"/>
                 <w:szCs w:val="18"/>
               </w:rPr>
-              <w:t>Source</w:t>
+              <w:t>Taken-from</w:t>
             </w:r>
           </w:p>
         </w:tc>
@@ -489,6 +510,15 @@
                 <w:sz w:val="18"/>
                 <w:szCs w:val="18"/>
               </w:rPr>
+              <w:t xml:space="preserve"> </w:t>
+            </w:r>
+            <w:r>
+              <w:rPr>
+                <w:i/>
+                <w:iCs/>
+                <w:sz w:val="18"/>
+                <w:szCs w:val="18"/>
+              </w:rPr>
               <w:t>#</w:t>
             </w:r>
             <w:r>
@@ -507,7 +537,115 @@
                 <w:sz w:val="18"/>
                 <w:szCs w:val="18"/>
               </w:rPr>
-              <w:t>Location</w:t>
+              <w:t>Paper-source</w:t>
+            </w:r>
+          </w:p>
+        </w:tc>
+        <w:tc>
+          <w:tcPr>
+            <w:tcW w:w="7735" w:type="dxa"/>
+          </w:tcPr>
+          <w:p>
+            <w:pPr>
+              <w:pStyle w:val="Compact"/>
+              <w:rPr>
+                <w:i/>
+                <w:iCs/>
+                <w:sz w:val="18"/>
+                <w:szCs w:val="18"/>
+              </w:rPr>
+            </w:pPr>
+            <w:r>
+              <w:rPr>
+                <w:i/>
+                <w:iCs/>
+                <w:sz w:val="18"/>
+                <w:szCs w:val="18"/>
+              </w:rPr>
+              <w:t>./images/10x10px-img.png</w:t>
+            </w:r>
+          </w:p>
+        </w:tc>
+      </w:tr>
+      <w:tr>
+        <w:tc>
+          <w:tcPr>
+            <w:tcW w:w="1615" w:type="dxa"/>
+          </w:tcPr>
+          <w:p>
+            <w:pPr>
+              <w:pStyle w:val="Compact"/>
+              <w:rPr>
+                <w:i/>
+                <w:iCs/>
+                <w:sz w:val="18"/>
+                <w:szCs w:val="18"/>
+              </w:rPr>
+            </w:pPr>
+            <w:r>
+              <w:rPr>
+                <w:i/>
+                <w:iCs/>
+                <w:sz w:val="18"/>
+                <w:szCs w:val="18"/>
+              </w:rPr>
+              <w:t>##</w:t>
+            </w:r>
+            <w:r>
+              <w:rPr>
+                <w:i/>
+                <w:iCs/>
+                <w:sz w:val="18"/>
+                <w:szCs w:val="18"/>
+              </w:rPr>
+              <w:t xml:space="preserve"> </w:t>
+            </w:r>
+            <w:r>
+              <w:rPr>
+                <w:i/>
+                <w:iCs/>
+                <w:sz w:val="18"/>
+                <w:szCs w:val="18"/>
+              </w:rPr>
+              <w:t>Digital</w:t>
+            </w:r>
+            <w:r>
+              <w:rPr>
+                <w:i/>
+                <w:iCs/>
+                <w:sz w:val="18"/>
+                <w:szCs w:val="18"/>
+              </w:rPr>
+              <w:t>-</w:t>
+            </w:r>
+            <w:proofErr w:type="spellStart"/>
+            <w:r>
+              <w:rPr>
+                <w:i/>
+                <w:iCs/>
+                <w:sz w:val="18"/>
+                <w:szCs w:val="18"/>
+              </w:rPr>
+              <w:t>s</w:t>
+            </w:r>
+            <w:r>
+              <w:rPr>
+                <w:i/>
+                <w:iCs/>
+                <w:sz w:val="18"/>
+                <w:szCs w:val="18"/>
+              </w:rPr>
+              <w:t>rc</w:t>
+            </w:r>
+            <w:proofErr w:type="spellEnd"/>
+            <w:r>
+              <w:rPr>
+                <w:i/>
+                <w:iCs/>
+                <w:sz w:val="18"/>
+                <w:szCs w:val="18"/>
+              </w:rPr>
+              <w:t xml:space="preserve"> </w:t>
             </w:r>
           </w:p>
         </w:tc>

</xml_diff>

<commit_message>
Add 'deleteprev' as an attribute
</commit_message>
<xml_diff>
--- a/metadata_extraction.docx
+++ b/metadata_extraction.docx
@@ -607,16 +607,7 @@
                 <w:sz w:val="18"/>
                 <w:szCs w:val="18"/>
               </w:rPr>
-              <w:t>Digital</w:t>
-            </w:r>
-            <w:r>
-              <w:rPr>
-                <w:i/>
-                <w:iCs/>
-                <w:sz w:val="18"/>
-                <w:szCs w:val="18"/>
-              </w:rPr>
-              <w:t>-</w:t>
+              <w:t>Digital-</w:t>
             </w:r>
             <w:proofErr w:type="spellStart"/>
             <w:r>
@@ -626,16 +617,7 @@
                 <w:sz w:val="18"/>
                 <w:szCs w:val="18"/>
               </w:rPr>
-              <w:t>s</w:t>
-            </w:r>
-            <w:r>
-              <w:rPr>
-                <w:i/>
-                <w:iCs/>
-                <w:sz w:val="18"/>
-                <w:szCs w:val="18"/>
-              </w:rPr>
-              <w:t>rc</w:t>
+              <w:t>src</w:t>
             </w:r>
             <w:proofErr w:type="spellEnd"/>
             <w:r>
@@ -697,6 +679,58 @@
                 <w:sz w:val="18"/>
                 <w:szCs w:val="18"/>
               </w:rPr>
+              <w:t>##Remove-previous</w:t>
+            </w:r>
+          </w:p>
+        </w:tc>
+        <w:tc>
+          <w:tcPr>
+            <w:tcW w:w="7735" w:type="dxa"/>
+          </w:tcPr>
+          <w:p>
+            <w:pPr>
+              <w:pStyle w:val="Compact"/>
+              <w:rPr>
+                <w:i/>
+                <w:iCs/>
+                <w:sz w:val="18"/>
+                <w:szCs w:val="18"/>
+              </w:rPr>
+            </w:pPr>
+            <w:r>
+              <w:rPr>
+                <w:i/>
+                <w:iCs/>
+                <w:sz w:val="18"/>
+                <w:szCs w:val="18"/>
+              </w:rPr>
+              <w:t>No</w:t>
+            </w:r>
+          </w:p>
+        </w:tc>
+      </w:tr>
+      <w:tr>
+        <w:tc>
+          <w:tcPr>
+            <w:tcW w:w="1615" w:type="dxa"/>
+          </w:tcPr>
+          <w:p>
+            <w:pPr>
+              <w:pStyle w:val="Compact"/>
+              <w:rPr>
+                <w:i/>
+                <w:iCs/>
+                <w:sz w:val="18"/>
+                <w:szCs w:val="18"/>
+              </w:rPr>
+            </w:pPr>
+            <w:r>
+              <w:rPr>
+                <w:i/>
+                <w:iCs/>
+                <w:sz w:val="18"/>
+                <w:szCs w:val="18"/>
+              </w:rPr>
               <w:t>#</w:t>
             </w:r>
             <w:r>
@@ -764,6 +798,265 @@
               <w:t>Matołek</w:t>
             </w:r>
             <w:proofErr w:type="spellEnd"/>
+          </w:p>
+        </w:tc>
+      </w:tr>
+    </w:tbl>
+    <w:p/>
+    <w:p>
+      <w:r>
+        <w:rPr>
+          <w:noProof/>
+        </w:rPr>
+        <w:drawing>
+          <wp:inline distT="0" distB="0" distL="0" distR="0" wp14:anchorId="2BF11DEA" wp14:editId="5C155892">
+            <wp:extent cx="95250" cy="95250"/>
+            <wp:effectExtent l="0" t="0" r="0" b="0"/>
+            <wp:docPr id="2" name="Picture 2"/>
+            <wp:cNvGraphicFramePr>
+              <a:graphicFrameLocks xmlns:a="http://schemas.openxmlformats.org/drawingml/2006/main" noChangeAspect="1"/>
+            </wp:cNvGraphicFramePr>
+            <a:graphic xmlns:a="http://schemas.openxmlformats.org/drawingml/2006/main">
+              <a:graphicData uri="http://schemas.openxmlformats.org/drawingml/2006/picture">
+                <pic:pic xmlns:pic="http://schemas.openxmlformats.org/drawingml/2006/picture">
+                  <pic:nvPicPr>
+                    <pic:cNvPr id="0" name="Picture 1"/>
+                    <pic:cNvPicPr>
+                      <a:picLocks noChangeAspect="1" noChangeArrowheads="1"/>
+                    </pic:cNvPicPr>
+                  </pic:nvPicPr>
+                  <pic:blipFill>
+                    <a:blip r:embed="rId4">
+                      <a:extLst>
+                        <a:ext uri="{28A0092B-C50C-407E-A947-70E740481C1C}">
+                          <a14:useLocalDpi xmlns:a14="http://schemas.microsoft.com/office/drawing/2010/main" val="0"/>
+                        </a:ext>
+                      </a:extLst>
+                    </a:blip>
+                    <a:srcRect/>
+                    <a:stretch>
+                      <a:fillRect/>
+                    </a:stretch>
+                  </pic:blipFill>
+                  <pic:spPr bwMode="auto">
+                    <a:xfrm>
+                      <a:off x="0" y="0"/>
+                      <a:ext cx="95250" cy="95250"/>
+                    </a:xfrm>
+                    <a:prstGeom prst="rect">
+                      <a:avLst/>
+                    </a:prstGeom>
+                    <a:noFill/>
+                    <a:ln>
+                      <a:noFill/>
+                    </a:ln>
+                  </pic:spPr>
+                </pic:pic>
+              </a:graphicData>
+            </a:graphic>
+          </wp:inline>
+        </w:drawing>
+      </w:r>
+    </w:p>
+    <w:tbl>
+      <w:tblPr>
+        <w:tblStyle w:val="TableGrid"/>
+        <w:tblW w:w="0" w:type="auto"/>
+        <w:tblLook w:val="04A0" w:firstRow="1" w:lastRow="0" w:firstColumn="1" w:lastColumn="0" w:noHBand="0" w:noVBand="1"/>
+      </w:tblPr>
+      <w:tblGrid>
+        <w:gridCol w:w="1615"/>
+        <w:gridCol w:w="7735"/>
+      </w:tblGrid>
+      <w:tr>
+        <w:tc>
+          <w:tcPr>
+            <w:tcW w:w="1615" w:type="dxa"/>
+          </w:tcPr>
+          <w:p>
+            <w:pPr>
+              <w:pStyle w:val="Compact"/>
+              <w:rPr>
+                <w:i/>
+                <w:iCs/>
+                <w:sz w:val="18"/>
+                <w:szCs w:val="18"/>
+              </w:rPr>
+            </w:pPr>
+            <w:r>
+              <w:rPr>
+                <w:i/>
+                <w:iCs/>
+                <w:sz w:val="18"/>
+                <w:szCs w:val="18"/>
+              </w:rPr>
+              <w:t>#</w:t>
+            </w:r>
+            <w:r>
+              <w:rPr>
+                <w:i/>
+                <w:iCs/>
+                <w:sz w:val="18"/>
+                <w:szCs w:val="18"/>
+              </w:rPr>
+              <w:t>#</w:t>
+            </w:r>
+            <w:r>
+              <w:rPr>
+                <w:i/>
+                <w:iCs/>
+                <w:sz w:val="18"/>
+                <w:szCs w:val="18"/>
+              </w:rPr>
+              <w:t xml:space="preserve"> </w:t>
+            </w:r>
+            <w:r>
+              <w:rPr>
+                <w:i/>
+                <w:iCs/>
+                <w:sz w:val="18"/>
+                <w:szCs w:val="18"/>
+              </w:rPr>
+              <w:t>Paper</w:t>
+            </w:r>
+            <w:r>
+              <w:rPr>
+                <w:i/>
+                <w:iCs/>
+                <w:sz w:val="18"/>
+                <w:szCs w:val="18"/>
+              </w:rPr>
+              <w:t xml:space="preserve"> </w:t>
+            </w:r>
+            <w:r>
+              <w:rPr>
+                <w:i/>
+                <w:iCs/>
+                <w:sz w:val="18"/>
+                <w:szCs w:val="18"/>
+              </w:rPr>
+              <w:t>source</w:t>
+            </w:r>
+          </w:p>
+        </w:tc>
+        <w:tc>
+          <w:tcPr>
+            <w:tcW w:w="7735" w:type="dxa"/>
+          </w:tcPr>
+          <w:p>
+            <w:pPr>
+              <w:pStyle w:val="Compact"/>
+              <w:rPr>
+                <w:i/>
+                <w:iCs/>
+                <w:sz w:val="18"/>
+                <w:szCs w:val="18"/>
+              </w:rPr>
+            </w:pPr>
+            <w:r>
+              <w:rPr>
+                <w:i/>
+                <w:iCs/>
+                <w:sz w:val="18"/>
+                <w:szCs w:val="18"/>
+              </w:rPr>
+              <w:t>./</w:t>
+            </w:r>
+            <w:r>
+              <w:rPr>
+                <w:sz w:val="18"/>
+                <w:szCs w:val="18"/>
+              </w:rPr>
+              <w:t>images/tiny-picture.png</w:t>
+            </w:r>
+          </w:p>
+        </w:tc>
+      </w:tr>
+      <w:tr>
+        <w:tc>
+          <w:tcPr>
+            <w:tcW w:w="1615" w:type="dxa"/>
+          </w:tcPr>
+          <w:p>
+            <w:pPr>
+              <w:pStyle w:val="Compact"/>
+              <w:rPr>
+                <w:i/>
+                <w:iCs/>
+                <w:sz w:val="18"/>
+                <w:szCs w:val="18"/>
+              </w:rPr>
+            </w:pPr>
+            <w:r>
+              <w:rPr>
+                <w:i/>
+                <w:iCs/>
+                <w:sz w:val="18"/>
+                <w:szCs w:val="18"/>
+              </w:rPr>
+              <w:t>##</w:t>
+            </w:r>
+            <w:r>
+              <w:rPr>
+                <w:i/>
+                <w:iCs/>
+                <w:sz w:val="18"/>
+                <w:szCs w:val="18"/>
+              </w:rPr>
+              <w:t xml:space="preserve"> Delete </w:t>
+            </w:r>
+            <w:r>
+              <w:rPr>
+                <w:i/>
+                <w:iCs/>
+                <w:sz w:val="18"/>
+                <w:szCs w:val="18"/>
+              </w:rPr>
+              <w:t>previous</w:t>
+            </w:r>
+          </w:p>
+        </w:tc>
+        <w:tc>
+          <w:tcPr>
+            <w:tcW w:w="7735" w:type="dxa"/>
+          </w:tcPr>
+          <w:p>
+            <w:pPr>
+              <w:pStyle w:val="Compact"/>
+              <w:rPr>
+                <w:i/>
+                <w:iCs/>
+                <w:sz w:val="18"/>
+                <w:szCs w:val="18"/>
+              </w:rPr>
+            </w:pPr>
+            <w:r>
+              <w:rPr>
+                <w:i/>
+                <w:iCs/>
+                <w:sz w:val="18"/>
+                <w:szCs w:val="18"/>
+              </w:rPr>
+              <w:t xml:space="preserve"> </w:t>
+            </w:r>
+            <w:r>
+              <w:rPr>
+                <w:i/>
+                <w:iCs/>
+                <w:sz w:val="18"/>
+                <w:szCs w:val="18"/>
+              </w:rPr>
+              <w:t>Y</w:t>
+            </w:r>
+            <w:r>
+              <w:rPr>
+                <w:i/>
+                <w:iCs/>
+                <w:sz w:val="18"/>
+                <w:szCs w:val="18"/>
+              </w:rPr>
+              <w:t xml:space="preserve">ES </w:t>
+            </w:r>
           </w:p>
         </w:tc>
       </w:tr>
@@ -1279,7 +1572,7 @@
   <w:style w:type="paragraph" w:default="1" w:styleId="Normal">
     <w:name w:val="Normal"/>
     <w:qFormat/>
-    <w:rsid w:val="005473E3"/>
+    <w:rsid w:val="001D34EC"/>
   </w:style>
   <w:style w:type="character" w:default="1" w:styleId="DefaultParagraphFont">
     <w:name w:val="Default Paragraph Font"/>

</xml_diff>